<commit_message>
Changed Tv channel from 19 to 5 (Scenario 2)
</commit_message>
<xml_diff>
--- a/project_stages/stage_4.docx
+++ b/project_stages/stage_4.docx
@@ -269,7 +269,7 @@
                         </a:effectLst>
                         <a:extLst>
                           <a:ext uri="{909E8E84-426E-40dd-AFC4-6F175D3DCCD1}">
-                            <a14:hiddenFill xmlns:arto="http://schemas.microsoft.com/office/word/2006/arto" xmlns:pic="http://schemas.openxmlformats.org/drawingml/2006/picture" xmlns="" xmlns:o="urn:schemas-microsoft-com:office:office" xmlns:v="urn:schemas-microsoft-com:vml" xmlns:w10="urn:schemas-microsoft-com:office:word" xmlns:w="http://schemas.openxmlformats.org/wordprocessingml/2006/main" xmlns:a14="http://schemas.microsoft.com/office/drawing/2010/main" xmlns:mv="urn:schemas-microsoft-com:mac:vml" xmlns:mo="http://schemas.microsoft.com/office/mac/office/2008/main">
+                            <a14:hiddenFill xmlns:mo="http://schemas.microsoft.com/office/mac/office/2008/main" xmlns:mv="urn:schemas-microsoft-com:mac:vml" xmlns:a14="http://schemas.microsoft.com/office/drawing/2010/main" xmlns:w="http://schemas.openxmlformats.org/wordprocessingml/2006/main" xmlns:w10="urn:schemas-microsoft-com:office:word" xmlns:v="urn:schemas-microsoft-com:vml" xmlns:o="urn:schemas-microsoft-com:office:office" xmlns="" xmlns:pic="http://schemas.openxmlformats.org/drawingml/2006/picture" xmlns:arto="http://schemas.microsoft.com/office/word/2006/arto">
                               <a:noFill/>
                             </a14:hiddenFill>
                           </a:ext>
@@ -1025,8 +1025,6 @@
         </w:rPr>
         <w:t xml:space="preserve"> ease </w:t>
       </w:r>
-      <w:bookmarkStart w:id="0" w:name="_GoBack"/>
-      <w:bookmarkEnd w:id="0"/>
       <w:r>
         <w:rPr>
           <w:rFonts w:ascii="Arial" w:hAnsi="Arial" w:cs="Arial"/>
@@ -1138,7 +1136,7 @@
       <w:hyperlink r:id="rId7" w:history="1">
         <w:r>
           <w:rPr>
-            <w:rStyle w:val="Hyperlink"/>
+            <w:rStyle w:val="Hiperligao"/>
             <w:rFonts w:ascii="Arial" w:hAnsi="Arial" w:cs="Arial"/>
           </w:rPr>
           <w:t>https://happytogit.github.io/SmarterHome/index.html</w:t>
@@ -1812,7 +1810,7 @@
     </w:p>
     <w:p>
       <w:pPr>
-        <w:pStyle w:val="ListParagraph"/>
+        <w:pStyle w:val="PargrafodaLista"/>
         <w:numPr>
           <w:ilvl w:val="0"/>
           <w:numId w:val="8"/>
@@ -1831,7 +1829,7 @@
     </w:p>
     <w:p>
       <w:pPr>
-        <w:pStyle w:val="ListParagraph"/>
+        <w:pStyle w:val="PargrafodaLista"/>
         <w:numPr>
           <w:ilvl w:val="0"/>
           <w:numId w:val="8"/>
@@ -1850,7 +1848,7 @@
     </w:p>
     <w:p>
       <w:pPr>
-        <w:pStyle w:val="ListParagraph"/>
+        <w:pStyle w:val="PargrafodaLista"/>
         <w:numPr>
           <w:ilvl w:val="0"/>
           <w:numId w:val="8"/>
@@ -1869,7 +1867,7 @@
     </w:p>
     <w:p>
       <w:pPr>
-        <w:pStyle w:val="ListParagraph"/>
+        <w:pStyle w:val="PargrafodaLista"/>
         <w:numPr>
           <w:ilvl w:val="0"/>
           <w:numId w:val="8"/>
@@ -2051,7 +2049,7 @@
     </w:p>
     <w:p>
       <w:pPr>
-        <w:pStyle w:val="ListParagraph"/>
+        <w:pStyle w:val="PargrafodaLista"/>
         <w:numPr>
           <w:ilvl w:val="0"/>
           <w:numId w:val="9"/>
@@ -2070,7 +2068,7 @@
     </w:p>
     <w:p>
       <w:pPr>
-        <w:pStyle w:val="ListParagraph"/>
+        <w:pStyle w:val="PargrafodaLista"/>
         <w:numPr>
           <w:ilvl w:val="0"/>
           <w:numId w:val="9"/>
@@ -2192,7 +2190,21 @@
         <w:rPr>
           <w:rFonts w:ascii="Arial" w:hAnsi="Arial" w:cs="Arial"/>
         </w:rPr>
-        <w:t>Maria is in her office and her husband asks her to turn on the living room’s TV since he doesn’t know where he put the remote and he just can’t miss the new Benfica game. Maria accesses the website, turns on the TV through the website and changes the channel to “Benfica TV” (channel 19).</w:t>
+        <w:t xml:space="preserve">Maria is in her office and her husband asks her to turn on the living room’s TV since he doesn’t know where he put the remote and he just can’t miss the new Benfica game. Maria accesses the website, turns on the TV through the website and changes the channel to “Benfica TV” (channel </w:t>
+      </w:r>
+      <w:r>
+        <w:rPr>
+          <w:rFonts w:ascii="Arial" w:hAnsi="Arial" w:cs="Arial"/>
+        </w:rPr>
+        <w:t>5</w:t>
+      </w:r>
+      <w:bookmarkStart w:id="0" w:name="_GoBack"/>
+      <w:bookmarkEnd w:id="0"/>
+      <w:r>
+        <w:rPr>
+          <w:rFonts w:ascii="Arial" w:hAnsi="Arial" w:cs="Arial"/>
+        </w:rPr>
+        <w:t>).</w:t>
       </w:r>
     </w:p>
     <w:p>
@@ -2241,7 +2253,7 @@
     </w:p>
     <w:p>
       <w:pPr>
-        <w:pStyle w:val="ListParagraph"/>
+        <w:pStyle w:val="PargrafodaLista"/>
         <w:numPr>
           <w:ilvl w:val="0"/>
           <w:numId w:val="10"/>
@@ -2268,7 +2280,7 @@
     </w:p>
     <w:p>
       <w:pPr>
-        <w:pStyle w:val="ListParagraph"/>
+        <w:pStyle w:val="PargrafodaLista"/>
         <w:numPr>
           <w:ilvl w:val="0"/>
           <w:numId w:val="10"/>
@@ -2307,7 +2319,7 @@
     </w:p>
     <w:p>
       <w:pPr>
-        <w:pStyle w:val="ListParagraph"/>
+        <w:pStyle w:val="PargrafodaLista"/>
         <w:rPr>
           <w:rFonts w:ascii="Arial" w:hAnsi="Arial" w:cs="Arial"/>
           <w:b/>
@@ -2613,7 +2625,7 @@
     </w:p>
     <w:p>
       <w:pPr>
-        <w:pStyle w:val="ListParagraph"/>
+        <w:pStyle w:val="PargrafodaLista"/>
         <w:numPr>
           <w:ilvl w:val="0"/>
           <w:numId w:val="12"/>
@@ -2637,7 +2649,7 @@
       <w:hyperlink r:id="rId8" w:history="1">
         <w:r>
           <w:rPr>
-            <w:rStyle w:val="Hyperlink"/>
+            <w:rStyle w:val="Hiperligao"/>
             <w:rFonts w:ascii="Arial" w:hAnsi="Arial" w:cs="Arial"/>
             <w:szCs w:val="32"/>
           </w:rPr>
@@ -2677,7 +2689,7 @@
     </w:p>
     <w:p>
       <w:pPr>
-        <w:pStyle w:val="ListParagraph"/>
+        <w:pStyle w:val="PargrafodaLista"/>
         <w:numPr>
           <w:ilvl w:val="0"/>
           <w:numId w:val="12"/>
@@ -2739,7 +2751,7 @@
       <w:hyperlink r:id="rId9" w:history="1">
         <w:r>
           <w:rPr>
-            <w:rStyle w:val="Hyperlink"/>
+            <w:rStyle w:val="Hiperligao"/>
             <w:rFonts w:ascii="Arial" w:hAnsi="Arial" w:cs="Arial"/>
             <w:szCs w:val="32"/>
           </w:rPr>
@@ -2756,7 +2768,7 @@
     </w:p>
     <w:p>
       <w:pPr>
-        <w:pStyle w:val="ListParagraph"/>
+        <w:pStyle w:val="PargrafodaLista"/>
         <w:numPr>
           <w:ilvl w:val="0"/>
           <w:numId w:val="12"/>
@@ -2786,7 +2798,7 @@
     </w:p>
     <w:p>
       <w:pPr>
-        <w:pStyle w:val="ListParagraph"/>
+        <w:pStyle w:val="PargrafodaLista"/>
         <w:numPr>
           <w:ilvl w:val="0"/>
           <w:numId w:val="12"/>
@@ -2825,7 +2837,7 @@
       <w:hyperlink r:id="rId10" w:history="1">
         <w:r>
           <w:rPr>
-            <w:rStyle w:val="Hyperlink"/>
+            <w:rStyle w:val="Hiperligao"/>
             <w:rFonts w:ascii="Arial" w:hAnsi="Arial" w:cs="Arial"/>
           </w:rPr>
           <w:t>Cursor Creative</w:t>
@@ -2841,7 +2853,7 @@
       <w:hyperlink r:id="rId11" w:history="1">
         <w:r>
           <w:rPr>
-            <w:rStyle w:val="Hyperlink"/>
+            <w:rStyle w:val="Hiperligao"/>
             <w:rFonts w:ascii="Arial" w:hAnsi="Arial" w:cs="Arial"/>
           </w:rPr>
           <w:t>flaticon</w:t>
@@ -2857,7 +2869,7 @@
     </w:p>
     <w:p>
       <w:pPr>
-        <w:pStyle w:val="ListParagraph"/>
+        <w:pStyle w:val="PargrafodaLista"/>
         <w:numPr>
           <w:ilvl w:val="0"/>
           <w:numId w:val="12"/>
@@ -2887,7 +2899,7 @@
       <w:hyperlink r:id="rId12" w:history="1">
         <w:r>
           <w:rPr>
-            <w:rStyle w:val="Hyperlink"/>
+            <w:rStyle w:val="Hiperligao"/>
             <w:rFonts w:ascii="Arial" w:hAnsi="Arial" w:cs="Arial"/>
             <w:szCs w:val="32"/>
           </w:rPr>
@@ -4525,6 +4537,7 @@
     <w:lsdException w:name="HTML Sample" w:semiHidden="1" w:unhideWhenUsed="1"/>
     <w:lsdException w:name="HTML Typewriter" w:semiHidden="1" w:unhideWhenUsed="1"/>
     <w:lsdException w:name="HTML Variable" w:semiHidden="1" w:unhideWhenUsed="1"/>
+    <w:lsdException w:name="Normal Table" w:semiHidden="1" w:unhideWhenUsed="1"/>
     <w:lsdException w:name="annotation subject" w:semiHidden="1" w:unhideWhenUsed="1"/>
     <w:lsdException w:name="No List" w:semiHidden="1" w:unhideWhenUsed="1"/>
     <w:lsdException w:name="Outline List 1" w:semiHidden="1" w:unhideWhenUsed="1"/>
@@ -4568,8 +4581,10 @@
     <w:lsdException w:name="Table Elegant" w:semiHidden="1" w:unhideWhenUsed="1"/>
     <w:lsdException w:name="Table Professional" w:semiHidden="1" w:unhideWhenUsed="1"/>
     <w:lsdException w:name="Table Subtle 1" w:semiHidden="1" w:unhideWhenUsed="1"/>
+    <w:lsdException w:name="Table Subtle 2" w:semiHidden="1" w:unhideWhenUsed="1"/>
     <w:lsdException w:name="Table Web 1" w:semiHidden="1" w:unhideWhenUsed="1"/>
     <w:lsdException w:name="Table Web 2" w:semiHidden="1" w:unhideWhenUsed="1"/>
+    <w:lsdException w:name="Table Web 3" w:semiHidden="1" w:unhideWhenUsed="1"/>
     <w:lsdException w:name="Balloon Text" w:semiHidden="1" w:unhideWhenUsed="1"/>
     <w:lsdException w:name="Table Grid" w:uiPriority="39"/>
     <w:lsdException w:name="Table Theme" w:semiHidden="1" w:unhideWhenUsed="1"/>
@@ -4802,13 +4817,13 @@
       <w:lang w:val="en-US" w:eastAsia="ja-JP"/>
     </w:rPr>
   </w:style>
-  <w:style w:type="character" w:default="1" w:styleId="DefaultParagraphFont">
+  <w:style w:type="character" w:default="1" w:styleId="Tipodeletrapredefinidodopargrafo">
     <w:name w:val="Default Paragraph Font"/>
     <w:uiPriority w:val="1"/>
     <w:semiHidden/>
     <w:unhideWhenUsed/>
   </w:style>
-  <w:style w:type="table" w:default="1" w:styleId="TableNormal">
+  <w:style w:type="table" w:default="1" w:styleId="Tabelanormal">
     <w:name w:val="Normal Table"/>
     <w:uiPriority w:val="99"/>
     <w:semiHidden/>
@@ -4823,13 +4838,13 @@
       </w:tblCellMar>
     </w:tblPr>
   </w:style>
-  <w:style w:type="numbering" w:default="1" w:styleId="NoList">
+  <w:style w:type="numbering" w:default="1" w:styleId="Semlista">
     <w:name w:val="No List"/>
     <w:uiPriority w:val="99"/>
     <w:semiHidden/>
     <w:unhideWhenUsed/>
   </w:style>
-  <w:style w:type="paragraph" w:styleId="ListParagraph">
+  <w:style w:type="paragraph" w:styleId="PargrafodaLista">
     <w:name w:val="List Paragraph"/>
     <w:basedOn w:val="Normal"/>
     <w:uiPriority w:val="34"/>
@@ -4840,9 +4855,9 @@
       <w:contextualSpacing/>
     </w:pPr>
   </w:style>
-  <w:style w:type="character" w:styleId="Hyperlink">
+  <w:style w:type="character" w:styleId="Hiperligao">
     <w:name w:val="Hyperlink"/>
-    <w:basedOn w:val="DefaultParagraphFont"/>
+    <w:basedOn w:val="Tipodeletrapredefinidodopargrafo"/>
     <w:uiPriority w:val="99"/>
     <w:unhideWhenUsed/>
     <w:rsid w:val="00BB4B2E"/>
@@ -4853,7 +4868,7 @@
   </w:style>
   <w:style w:type="character" w:customStyle="1" w:styleId="UnresolvedMention1">
     <w:name w:val="Unresolved Mention1"/>
-    <w:basedOn w:val="DefaultParagraphFont"/>
+    <w:basedOn w:val="Tipodeletrapredefinidodopargrafo"/>
     <w:uiPriority w:val="99"/>
     <w:rsid w:val="00BB4B2E"/>
     <w:rPr>
@@ -4861,9 +4876,9 @@
       <w:shd w:val="clear" w:color="auto" w:fill="E1DFDD"/>
     </w:rPr>
   </w:style>
-  <w:style w:type="character" w:styleId="FollowedHyperlink">
+  <w:style w:type="character" w:styleId="Hiperligaovisitada">
     <w:name w:val="FollowedHyperlink"/>
-    <w:basedOn w:val="DefaultParagraphFont"/>
+    <w:basedOn w:val="Tipodeletrapredefinidodopargrafo"/>
     <w:uiPriority w:val="99"/>
     <w:semiHidden/>
     <w:unhideWhenUsed/>

</xml_diff>